<commit_message>
resume file and link updates
</commit_message>
<xml_diff>
--- a/assets/files/Marcellini_Neil_Resumé.docx
+++ b/assets/files/Marcellini_Neil_Resumé.docx
@@ -317,7 +317,23 @@
         <w:rPr>
           <w:rtl w:val="0"/>
         </w:rPr>
-        <w:t xml:space="preserve">Computer Science Tutor at CSUCI Computer Science Tutoring Center, February 2018 - Present</w:t>
+        <w:t xml:space="preserve">Computer Science Tutor at </w:t>
+      </w:r>
+      <w:hyperlink r:id="rId10">
+        <w:r>
+          <w:rPr>
+            <w:color w:val="1155cc"/>
+            <w:u w:val="single"/>
+            <w:rtl w:val="0"/>
+          </w:rPr>
+          <w:t xml:space="preserve">CSUCI Computer Science Tutoring Center</w:t>
+        </w:r>
+      </w:hyperlink>
+      <w:r>
+        <w:rPr>
+          <w:rtl w:val="0"/>
+        </w:rPr>
+        <w:t xml:space="preserve">, February 2018 - Present</w:t>
       </w:r>
     </w:p>
     <w:p>
@@ -522,7 +538,80 @@
         <w:spacing w:line="240" w:lineRule="auto"/>
         <w:rPr/>
       </w:pPr>
-      <w:hyperlink r:id="rId10">
+      <w:hyperlink r:id="rId11">
+        <w:r>
+          <w:rPr>
+            <w:color w:val="1155cc"/>
+            <w:u w:val="single"/>
+            <w:rtl w:val="0"/>
+          </w:rPr>
+          <w:t xml:space="preserve">Portfolio</w:t>
+        </w:r>
+      </w:hyperlink>
+      <w:r>
+        <w:rPr>
+          <w:rtl w:val="0"/>
+        </w:rPr>
+      </w:r>
+    </w:p>
+    <w:p>
+      <w:pPr>
+        <w:pageBreakBefore w:val="0"/>
+        <w:spacing w:line="240" w:lineRule="auto"/>
+        <w:rPr/>
+      </w:pPr>
+      <w:r>
+        <w:rPr>
+          <w:rtl w:val="0"/>
+        </w:rPr>
+        <w:t xml:space="preserve">A place to showcase my work and provide additional explanations about my experience that</w:t>
+      </w:r>
+    </w:p>
+    <w:p>
+      <w:pPr>
+        <w:pageBreakBefore w:val="0"/>
+        <w:spacing w:line="240" w:lineRule="auto"/>
+        <w:rPr/>
+      </w:pPr>
+      <w:r>
+        <w:rPr>
+          <w:rtl w:val="0"/>
+        </w:rPr>
+        <w:t xml:space="preserve">won’t fit on my resumé.</w:t>
+      </w:r>
+    </w:p>
+    <w:p>
+      <w:pPr>
+        <w:pageBreakBefore w:val="0"/>
+        <w:spacing w:line="240" w:lineRule="auto"/>
+        <w:rPr/>
+      </w:pPr>
+      <w:r>
+        <w:rPr>
+          <w:rtl w:val="0"/>
+        </w:rPr>
+        <w:t xml:space="preserve">Technologies: (Javascript, Web Components, HTML, CSS)</w:t>
+      </w:r>
+    </w:p>
+    <w:p>
+      <w:pPr>
+        <w:pageBreakBefore w:val="0"/>
+        <w:spacing w:line="240" w:lineRule="auto"/>
+        <w:rPr/>
+      </w:pPr>
+      <w:r>
+        <w:rPr>
+          <w:rtl w:val="0"/>
+        </w:rPr>
+      </w:r>
+    </w:p>
+    <w:p>
+      <w:pPr>
+        <w:pageBreakBefore w:val="0"/>
+        <w:spacing w:line="240" w:lineRule="auto"/>
+        <w:rPr/>
+      </w:pPr>
+      <w:hyperlink r:id="rId12">
         <w:r>
           <w:rPr>
             <w:color w:val="1155cc"/>
@@ -563,100 +652,26 @@
         </w:rPr>
         <w:t xml:space="preserve">Technologies: (Swift, SwiftUI, Combine, Firebase)</w:t>
       </w:r>
-      <w:r>
-        <w:rPr>
-          <w:rtl w:val="0"/>
-        </w:rPr>
-      </w:r>
-    </w:p>
-    <w:p>
-      <w:pPr>
-        <w:pageBreakBefore w:val="0"/>
-        <w:spacing w:line="240" w:lineRule="auto"/>
-        <w:rPr>
-          <w:b w:val="1"/>
-        </w:rPr>
-      </w:pPr>
-      <w:r>
-        <w:rPr>
-          <w:rtl w:val="0"/>
-        </w:rPr>
-      </w:r>
-    </w:p>
-    <w:p>
-      <w:pPr>
-        <w:pageBreakBefore w:val="0"/>
-        <w:spacing w:line="240" w:lineRule="auto"/>
-        <w:rPr/>
-      </w:pPr>
-      <w:hyperlink r:id="rId11">
-        <w:r>
-          <w:rPr>
-            <w:color w:val="1155cc"/>
-            <w:u w:val="single"/>
-            <w:rtl w:val="0"/>
-          </w:rPr>
-          <w:t xml:space="preserve">Ideate</w:t>
-        </w:r>
-      </w:hyperlink>
-      <w:r>
-        <w:rPr>
-          <w:rtl w:val="0"/>
-        </w:rPr>
-      </w:r>
-    </w:p>
-    <w:p>
-      <w:pPr>
-        <w:pageBreakBefore w:val="0"/>
-        <w:spacing w:line="240" w:lineRule="auto"/>
-        <w:ind w:firstLine="0"/>
-        <w:rPr/>
-      </w:pPr>
-      <w:r>
-        <w:rPr>
-          <w:rtl w:val="0"/>
-        </w:rPr>
-        <w:t xml:space="preserve">Ideate is a social media site for users to share and iterate on their ideas. </w:t>
-      </w:r>
-    </w:p>
-    <w:p>
-      <w:pPr>
-        <w:pageBreakBefore w:val="0"/>
-        <w:spacing w:line="240" w:lineRule="auto"/>
-        <w:rPr/>
-      </w:pPr>
-      <w:r>
-        <w:rPr>
-          <w:rtl w:val="0"/>
-        </w:rPr>
-        <w:t xml:space="preserve">Technologies: </w:t>
-      </w:r>
-      <w:r>
-        <w:rPr>
-          <w:rtl w:val="0"/>
-        </w:rPr>
-        <w:t xml:space="preserve">(React, Redux, Material UI, Node, Express, JWT, MySQL, Heroku, S3, ClearDB)</w:t>
-      </w:r>
-    </w:p>
-    <w:p>
-      <w:pPr>
-        <w:pageBreakBefore w:val="0"/>
-        <w:spacing w:line="240" w:lineRule="auto"/>
-        <w:rPr/>
-      </w:pPr>
-      <w:r>
-        <w:rPr>
-          <w:rtl w:val="0"/>
-        </w:rPr>
-      </w:r>
-    </w:p>
-    <w:p>
-      <w:pPr>
-        <w:pageBreakBefore w:val="0"/>
-        <w:spacing w:line="240" w:lineRule="auto"/>
-        <w:rPr/>
-      </w:pPr>
-      <w:hyperlink r:id="rId12">
+    </w:p>
+    <w:p>
+      <w:pPr>
+        <w:pageBreakBefore w:val="0"/>
+        <w:spacing w:line="240" w:lineRule="auto"/>
+        <w:rPr/>
+      </w:pPr>
+      <w:r>
+        <w:rPr>
+          <w:rtl w:val="0"/>
+        </w:rPr>
+      </w:r>
+    </w:p>
+    <w:p>
+      <w:pPr>
+        <w:pageBreakBefore w:val="0"/>
+        <w:spacing w:line="240" w:lineRule="auto"/>
+        <w:rPr/>
+      </w:pPr>
+      <w:hyperlink r:id="rId13">
         <w:r>
           <w:rPr>
             <w:color w:val="1155cc"/>
@@ -786,9 +801,9 @@
       </w:r>
     </w:p>
     <w:sectPr>
-      <w:headerReference r:id="rId13" w:type="default"/>
+      <w:headerReference r:id="rId14" w:type="default"/>
       <w:pgSz w:h="15840" w:w="12240" w:orient="portrait"/>
-      <w:pgMar w:bottom="1440" w:top="1440" w:left="1440" w:right="1440" w:header="360" w:footer="0"/>
+      <w:pgMar w:bottom="720" w:top="1440" w:left="1440" w:right="1440" w:header="360" w:footer="0"/>
       <w:pgNumType w:start="1"/>
     </w:sectPr>
   </w:body>
@@ -817,11 +832,33 @@
   </w:p>
   <w:p>
     <w:pPr>
+      <w:pageBreakBefore w:val="0"/>
+      <w:ind w:left="0" w:firstLine="0"/>
+      <w:rPr/>
+    </w:pPr>
+    <w:hyperlink r:id="rId1">
+      <w:r>
+        <w:rPr>
+          <w:color w:val="1155cc"/>
+          <w:u w:val="single"/>
+          <w:rtl w:val="0"/>
+        </w:rPr>
+        <w:t xml:space="preserve">neilmarcellini.com</w:t>
+      </w:r>
+    </w:hyperlink>
+    <w:r>
+      <w:rPr>
+        <w:rtl w:val="0"/>
+      </w:rPr>
+    </w:r>
+  </w:p>
+  <w:p>
+    <w:pPr>
       <w:widowControl w:val="0"/>
       <w:spacing w:line="240" w:lineRule="auto"/>
       <w:rPr/>
     </w:pPr>
-    <w:hyperlink r:id="rId1">
+    <w:hyperlink r:id="rId2">
       <w:r>
         <w:rPr>
           <w:color w:val="1155cc"/>
@@ -839,7 +876,7 @@
       <w:tab/>
       <w:t xml:space="preserve">    </w:t>
     </w:r>
-    <w:hyperlink r:id="rId2">
+    <w:hyperlink r:id="rId3">
       <w:r>
         <w:rPr>
           <w:color w:val="1155cc"/>

</xml_diff>

<commit_message>
Final website wording tweaks
</commit_message>
<xml_diff>
--- a/assets/files/Marcellini_Neil_Resumé.docx
+++ b/assets/files/Marcellini_Neil_Resumé.docx
@@ -73,7 +73,7 @@
         <w:rPr>
           <w:rtl w:val="0"/>
         </w:rPr>
-        <w:t xml:space="preserve">Created algorithms to extract numerous metrics from sailing GPS tracks</w:t>
+        <w:t xml:space="preserve">Created algorithms to extract numerous metrics from sailing GPS tracks.</w:t>
       </w:r>
     </w:p>
     <w:p>
@@ -103,7 +103,7 @@
         <w:rPr>
           <w:rtl w:val="0"/>
         </w:rPr>
-        <w:t xml:space="preserve">Cleaned up the UI/UX to create a responsive design using Buefy components, Bulma CSS, and general design principles</w:t>
+        <w:t xml:space="preserve">Cleaned up the UI/UX to create a responsive design using Buefy components, Bulma CSS, and general design principles.</w:t>
       </w:r>
     </w:p>
     <w:p>
@@ -118,7 +118,7 @@
         <w:rPr>
           <w:rtl w:val="0"/>
         </w:rPr>
-        <w:t xml:space="preserve">Debugged existing features and optimized performance</w:t>
+        <w:t xml:space="preserve">Debugged existing features and optimized performance.</w:t>
       </w:r>
     </w:p>
     <w:p>
@@ -173,7 +173,7 @@
         <w:rPr>
           <w:rtl w:val="0"/>
         </w:rPr>
-        <w:t xml:space="preserve">, 5/26/2020 - 7/30/2020</w:t>
+        <w:t xml:space="preserve">, May 2020 - August 2020</w:t>
       </w:r>
     </w:p>
     <w:p>
@@ -219,6 +219,7 @@
         <w:rPr>
           <w:rtl w:val="0"/>
         </w:rPr>
+        <w:t xml:space="preserve">.</w:t>
       </w:r>
     </w:p>
     <w:p>
@@ -238,7 +239,7 @@
         <w:rPr>
           <w:rtl w:val="0"/>
         </w:rPr>
-        <w:t xml:space="preserve">Upgraded old Angular.js web pages to Angular</w:t>
+        <w:t xml:space="preserve">Upgraded old Angular.js web pages to Angular.</w:t>
       </w:r>
     </w:p>
     <w:p>
@@ -333,7 +334,7 @@
         <w:rPr>
           <w:rtl w:val="0"/>
         </w:rPr>
-        <w:t xml:space="preserve">, February 2018 - Present</w:t>
+        <w:t xml:space="preserve">, February 2018 - May 2021</w:t>
       </w:r>
     </w:p>
     <w:p>
@@ -423,7 +424,7 @@
         <w:rPr>
           <w:rtl w:val="0"/>
         </w:rPr>
-        <w:t xml:space="preserve">Technologies: (C, Java, Python, SQL, git)</w:t>
+        <w:t xml:space="preserve">Technologies: (C, Java, Python, Swift, SwiftUI, SQL, git)</w:t>
       </w:r>
       <w:r>
         <w:rPr>
@@ -564,20 +565,7 @@
         <w:rPr>
           <w:rtl w:val="0"/>
         </w:rPr>
-        <w:t xml:space="preserve">A place to showcase my work and provide additional explanations about my experience that</w:t>
-      </w:r>
-    </w:p>
-    <w:p>
-      <w:pPr>
-        <w:pageBreakBefore w:val="0"/>
-        <w:spacing w:line="240" w:lineRule="auto"/>
-        <w:rPr/>
-      </w:pPr>
-      <w:r>
-        <w:rPr>
-          <w:rtl w:val="0"/>
-        </w:rPr>
-        <w:t xml:space="preserve">won’t fit on my resumé.</w:t>
+        <w:t xml:space="preserve">A place to showcase my work and provide additional explanations about my experience.</w:t>
       </w:r>
     </w:p>
     <w:p>

</xml_diff>